<commit_message>
Alteração da versão do Arquivo Jarbas Caso.doc para validação do Professor
</commit_message>
<xml_diff>
--- a/Jarbas Caso.docx
+++ b/Jarbas Caso.docx
@@ -32,18 +32,10 @@
       </w:r>
     </w:p>
     <w:p/>
+    <w:p/>
     <w:p>
-      <w:bookmarkStart w:id="0" w:name="_GoBack"/>
-      <w:bookmarkEnd w:id="0"/>
-    </w:p>
-    <w:p>
-      <w:proofErr w:type="spellStart"/>
-      <w:r>
-        <w:t>Questionario</w:t>
-      </w:r>
-      <w:proofErr w:type="spellEnd"/>
-      <w:r>
-        <w:t>:</w:t>
+      <w:r>
+        <w:t>Questionario:</w:t>
       </w:r>
     </w:p>
     <w:p>
@@ -61,30 +53,7 @@
           <w:rFonts w:ascii="Tahoma" w:hAnsi="Tahoma" w:cs="Tahoma"/>
           <w:color w:val="24292E"/>
         </w:rPr>
-        <w:t>O que e infern</w:t>
-      </w:r>
-      <w:r>
-        <w:rPr>
-          <w:rFonts w:ascii="Tahoma" w:hAnsi="Tahoma" w:cs="Tahoma"/>
-          <w:color w:val="24292E"/>
-        </w:rPr>
-        <w:t xml:space="preserve">o das </w:t>
-      </w:r>
-      <w:proofErr w:type="spellStart"/>
-      <w:r>
-        <w:rPr>
-          <w:rFonts w:ascii="Tahoma" w:hAnsi="Tahoma" w:cs="Tahoma"/>
-          <w:color w:val="24292E"/>
-        </w:rPr>
-        <w:t>dependencias</w:t>
-      </w:r>
-      <w:proofErr w:type="spellEnd"/>
-      <w:r>
-        <w:rPr>
-          <w:rFonts w:ascii="Tahoma" w:hAnsi="Tahoma" w:cs="Tahoma"/>
-          <w:color w:val="24292E"/>
-        </w:rPr>
-        <w:t xml:space="preserve">? </w:t>
+        <w:t xml:space="preserve">O que e inferno das dependencias? </w:t>
       </w:r>
     </w:p>
     <w:p>
@@ -109,46 +78,14 @@
           <w:rFonts w:ascii="Tahoma" w:hAnsi="Tahoma" w:cs="Tahoma"/>
           <w:color w:val="24292E"/>
         </w:rPr>
-        <w:t xml:space="preserve">Trata-se de um termo dado problemas em manipulação </w:t>
-      </w:r>
-      <w:proofErr w:type="spellStart"/>
-      <w:r>
-        <w:rPr>
-          <w:rFonts w:ascii="Tahoma" w:hAnsi="Tahoma" w:cs="Tahoma"/>
-          <w:color w:val="24292E"/>
-        </w:rPr>
-        <w:t>eou</w:t>
-      </w:r>
-      <w:proofErr w:type="spellEnd"/>
-      <w:r>
-        <w:rPr>
-          <w:rFonts w:ascii="Tahoma" w:hAnsi="Tahoma" w:cs="Tahoma"/>
-          <w:color w:val="24292E"/>
-        </w:rPr>
-        <w:t xml:space="preserve"> execuções de instalações de </w:t>
-      </w:r>
-      <w:r>
-        <w:rPr>
-          <w:rFonts w:ascii="Tahoma" w:hAnsi="Tahoma" w:cs="Tahoma"/>
-          <w:color w:val="24292E"/>
-        </w:rPr>
-        <w:t xml:space="preserve">pacotes de software. Nas distribuições Linux atuais este problema vem se tornando cada vez mais raro, no entanto ele pode ocorrer ao atualizar distribuições, na instalação de pacotes onde o usuário não tem controle sobre o processo de criação deste, como é o caso do software proprietário, ou com programas que usam seu próprio instalado e </w:t>
-      </w:r>
-      <w:proofErr w:type="spellStart"/>
-      <w:r>
-        <w:rPr>
-          <w:rFonts w:ascii="Tahoma" w:hAnsi="Tahoma" w:cs="Tahoma"/>
-          <w:color w:val="24292E"/>
-        </w:rPr>
-        <w:t>tambem</w:t>
-      </w:r>
-      <w:proofErr w:type="spellEnd"/>
-      <w:r>
-        <w:rPr>
-          <w:rFonts w:ascii="Tahoma" w:hAnsi="Tahoma" w:cs="Tahoma"/>
-          <w:color w:val="24292E"/>
-        </w:rPr>
-        <w:t xml:space="preserve"> na parte da criação de pacotes</w:t>
+        <w:t xml:space="preserve">Trata-se de um termo dado problemas em manipulação eou execuções de instalações de </w:t>
+      </w:r>
+      <w:r>
+        <w:rPr>
+          <w:rFonts w:ascii="Tahoma" w:hAnsi="Tahoma" w:cs="Tahoma"/>
+          <w:color w:val="24292E"/>
+        </w:rPr>
+        <w:t>pacotes de software. Nas distribuições Linux atuais este problema vem se tornando cada vez mais raro, no entanto ele pode ocorrer ao atualizar distribuições, na instalação de pacotes onde o usuário não tem controle sobre o processo de criação deste, como é o caso do software proprietário, ou com programas que usam seu próprio instalado e tambem na parte da criação de pacotes</w:t>
       </w:r>
     </w:p>
     <w:p>
@@ -166,71 +103,7 @@
           <w:rFonts w:ascii="Tahoma" w:hAnsi="Tahoma" w:cs="Tahoma"/>
           <w:color w:val="24292E"/>
         </w:rPr>
-        <w:t xml:space="preserve">O </w:t>
-      </w:r>
-      <w:proofErr w:type="spellStart"/>
-      <w:r>
-        <w:rPr>
-          <w:rFonts w:ascii="Tahoma" w:hAnsi="Tahoma" w:cs="Tahoma"/>
-          <w:color w:val="24292E"/>
-        </w:rPr>
-        <w:t>PyUp</w:t>
-      </w:r>
-      <w:proofErr w:type="spellEnd"/>
-      <w:r>
-        <w:rPr>
-          <w:rFonts w:ascii="Tahoma" w:hAnsi="Tahoma" w:cs="Tahoma"/>
-          <w:color w:val="24292E"/>
-        </w:rPr>
-        <w:t xml:space="preserve"> é construído para resolver estruturas específicas e ambientes Python complexos. Por exemplo, analisamos arquivos </w:t>
-      </w:r>
-      <w:proofErr w:type="gramStart"/>
-      <w:r>
-        <w:rPr>
-          <w:rFonts w:ascii="Tahoma" w:hAnsi="Tahoma" w:cs="Tahoma"/>
-          <w:color w:val="24292E"/>
-        </w:rPr>
-        <w:t>requirements.txt ,</w:t>
-      </w:r>
-      <w:proofErr w:type="gramEnd"/>
-      <w:r>
-        <w:rPr>
-          <w:rFonts w:ascii="Tahoma" w:hAnsi="Tahoma" w:cs="Tahoma"/>
-          <w:color w:val="24292E"/>
-        </w:rPr>
-        <w:t xml:space="preserve"> </w:t>
-      </w:r>
-      <w:proofErr w:type="spellStart"/>
-      <w:r>
-        <w:rPr>
-          <w:rFonts w:ascii="Tahoma" w:hAnsi="Tahoma" w:cs="Tahoma"/>
-          <w:color w:val="24292E"/>
-        </w:rPr>
-        <w:t>setup.cfg</w:t>
-      </w:r>
-      <w:proofErr w:type="spellEnd"/>
-      <w:r>
-        <w:rPr>
-          <w:rFonts w:ascii="Tahoma" w:hAnsi="Tahoma" w:cs="Tahoma"/>
-          <w:color w:val="24292E"/>
-        </w:rPr>
-        <w:t xml:space="preserve"> , tox.ini , </w:t>
-      </w:r>
-      <w:proofErr w:type="spellStart"/>
-      <w:r>
-        <w:rPr>
-          <w:rFonts w:ascii="Tahoma" w:hAnsi="Tahoma" w:cs="Tahoma"/>
-          <w:color w:val="24292E"/>
-        </w:rPr>
-        <w:t>Pipfiles</w:t>
-      </w:r>
-      <w:proofErr w:type="spellEnd"/>
-      <w:r>
-        <w:rPr>
-          <w:rFonts w:ascii="Tahoma" w:hAnsi="Tahoma" w:cs="Tahoma"/>
-          <w:color w:val="24292E"/>
-        </w:rPr>
-        <w:t xml:space="preserve"> e Conda para manter sua base de código segura e atualizada.</w:t>
+        <w:t>O PyUp é construído para resolver estruturas específicas e ambientes Python complexos. Por exemplo, analisamos arquivos requirements.txt , setup.cfg , tox.ini , Pipfiles e Conda para manter sua base de código segura e atualizada.</w:t>
       </w:r>
     </w:p>
     <w:p>
@@ -248,88 +121,17 @@
           <w:rFonts w:ascii="Tahoma" w:hAnsi="Tahoma" w:cs="Tahoma"/>
           <w:color w:val="24292E"/>
         </w:rPr>
-        <w:t>“No mundo de gerenciamento de software existe algo terrível conhecido como inferno das dependências. Quanto mais o sistema cresce, e mais pacotes são adicionados a ele, maior será a possibilidade de, um dia, você encontrar-se neste poço de desespero.</w:t>
-      </w:r>
-      <w:proofErr w:type="gramStart"/>
-      <w:r>
-        <w:rPr>
-          <w:rFonts w:ascii="Tahoma" w:hAnsi="Tahoma" w:cs="Tahoma"/>
-          <w:color w:val="24292E"/>
-        </w:rPr>
-        <w:t>”?—</w:t>
-      </w:r>
-      <w:proofErr w:type="gramEnd"/>
-      <w:r>
-        <w:rPr>
-          <w:rFonts w:ascii="Tahoma" w:hAnsi="Tahoma" w:cs="Tahoma"/>
-          <w:color w:val="24292E"/>
-        </w:rPr>
-        <w:t xml:space="preserve">?Versionamento Semântico 2.0 Pacotes, sejam eles escritos em Python, </w:t>
-      </w:r>
-      <w:proofErr w:type="spellStart"/>
-      <w:r>
-        <w:rPr>
-          <w:rFonts w:ascii="Tahoma" w:hAnsi="Tahoma" w:cs="Tahoma"/>
-          <w:color w:val="24292E"/>
-        </w:rPr>
-        <w:t>Ruby</w:t>
-      </w:r>
-      <w:proofErr w:type="spellEnd"/>
-      <w:r>
-        <w:rPr>
-          <w:rFonts w:ascii="Tahoma" w:hAnsi="Tahoma" w:cs="Tahoma"/>
-          <w:color w:val="24292E"/>
-        </w:rPr>
-        <w:t xml:space="preserve"> ou </w:t>
-      </w:r>
-      <w:proofErr w:type="spellStart"/>
-      <w:r>
-        <w:rPr>
-          <w:rFonts w:ascii="Tahoma" w:hAnsi="Tahoma" w:cs="Tahoma"/>
-          <w:color w:val="24292E"/>
-        </w:rPr>
-        <w:t>JavaScript</w:t>
-      </w:r>
-      <w:proofErr w:type="spellEnd"/>
-      <w:r>
-        <w:rPr>
-          <w:rFonts w:ascii="Tahoma" w:hAnsi="Tahoma" w:cs="Tahoma"/>
-          <w:color w:val="24292E"/>
-        </w:rPr>
-        <w:t xml:space="preserve">, além de terem seu código </w:t>
-      </w:r>
-      <w:proofErr w:type="spellStart"/>
-      <w:r>
-        <w:rPr>
-          <w:rFonts w:ascii="Tahoma" w:hAnsi="Tahoma" w:cs="Tahoma"/>
-          <w:color w:val="24292E"/>
-        </w:rPr>
-        <w:t>versionado</w:t>
-      </w:r>
-      <w:proofErr w:type="spellEnd"/>
-      <w:r>
-        <w:rPr>
-          <w:rFonts w:ascii="Tahoma" w:hAnsi="Tahoma" w:cs="Tahoma"/>
-          <w:color w:val="24292E"/>
-        </w:rPr>
-        <w:t xml:space="preserve"> por sistema como o </w:t>
-      </w:r>
-      <w:proofErr w:type="spellStart"/>
-      <w:r>
-        <w:rPr>
-          <w:rFonts w:ascii="Tahoma" w:hAnsi="Tahoma" w:cs="Tahoma"/>
-          <w:color w:val="24292E"/>
-        </w:rPr>
-        <w:t>git</w:t>
-      </w:r>
-      <w:proofErr w:type="spellEnd"/>
-      <w:r>
-        <w:rPr>
-          <w:rFonts w:ascii="Tahoma" w:hAnsi="Tahoma" w:cs="Tahoma"/>
-          <w:color w:val="24292E"/>
-        </w:rPr>
-        <w:t>, podem possuir mais um nível de controle de versão: o versionamento semântico.</w:t>
-      </w:r>
+        <w:t>“No mundo de gerenciamento de software existe algo terrível conhecido como inferno das dependências. Quanto mais o sistema cresce, e mais pacotes são adicionados a ele, maior será a possibilidade de, um dia, você encontrar-se neste poço de desespero.”?—?Versionamento Semântico 2.0 Pacotes, sejam eles escritos em Python, Ruby ou JavaScript, além de terem seu código versionado por sistema como o git, podem possuir mais um nível de controle de versão: o versionamento semântico.</w:t>
+      </w:r>
+      <w:r>
+        <w:rPr>
+          <w:rFonts w:ascii="Tahoma" w:hAnsi="Tahoma" w:cs="Tahoma"/>
+          <w:color w:val="24292E"/>
+        </w:rPr>
+        <w:t xml:space="preserve"> Alteração da versão para github...</w:t>
+      </w:r>
+      <w:bookmarkStart w:id="0" w:name="_GoBack"/>
+      <w:bookmarkEnd w:id="0"/>
     </w:p>
     <w:p>
       <w:pPr>
@@ -346,105 +148,7 @@
           <w:rFonts w:ascii="Tahoma" w:hAnsi="Tahoma" w:cs="Tahoma"/>
           <w:color w:val="24292E"/>
         </w:rPr>
-        <w:t xml:space="preserve">Principalmente se </w:t>
-      </w:r>
-      <w:proofErr w:type="spellStart"/>
-      <w:r>
-        <w:rPr>
-          <w:rFonts w:ascii="Tahoma" w:hAnsi="Tahoma" w:cs="Tahoma"/>
-          <w:color w:val="24292E"/>
-        </w:rPr>
-        <w:t>disponabiliza</w:t>
-      </w:r>
-      <w:proofErr w:type="spellEnd"/>
-      <w:r>
-        <w:rPr>
-          <w:rFonts w:ascii="Tahoma" w:hAnsi="Tahoma" w:cs="Tahoma"/>
-          <w:color w:val="24292E"/>
-        </w:rPr>
-        <w:t xml:space="preserve"> seu </w:t>
-      </w:r>
-      <w:proofErr w:type="spellStart"/>
-      <w:proofErr w:type="gramStart"/>
-      <w:r>
-        <w:rPr>
-          <w:rFonts w:ascii="Tahoma" w:hAnsi="Tahoma" w:cs="Tahoma"/>
-          <w:color w:val="24292E"/>
-        </w:rPr>
-        <w:t>pacote,em</w:t>
-      </w:r>
-      <w:proofErr w:type="spellEnd"/>
-      <w:proofErr w:type="gramEnd"/>
-      <w:r>
-        <w:rPr>
-          <w:rFonts w:ascii="Tahoma" w:hAnsi="Tahoma" w:cs="Tahoma"/>
-          <w:color w:val="24292E"/>
-        </w:rPr>
-        <w:t xml:space="preserve"> indexes como o </w:t>
-      </w:r>
-      <w:proofErr w:type="spellStart"/>
-      <w:r>
-        <w:rPr>
-          <w:rFonts w:ascii="Tahoma" w:hAnsi="Tahoma" w:cs="Tahoma"/>
-          <w:color w:val="24292E"/>
-        </w:rPr>
-        <w:t>PyPI</w:t>
-      </w:r>
-      <w:proofErr w:type="spellEnd"/>
-      <w:r>
-        <w:rPr>
-          <w:rFonts w:ascii="Tahoma" w:hAnsi="Tahoma" w:cs="Tahoma"/>
-          <w:color w:val="24292E"/>
-        </w:rPr>
-        <w:t xml:space="preserve">, o versionamento semântico ajuda o usuário final a entender novas </w:t>
-      </w:r>
-      <w:proofErr w:type="spellStart"/>
-      <w:r>
-        <w:rPr>
-          <w:rFonts w:ascii="Tahoma" w:hAnsi="Tahoma" w:cs="Tahoma"/>
-          <w:color w:val="24292E"/>
-        </w:rPr>
-        <w:t>features</w:t>
-      </w:r>
-      <w:proofErr w:type="spellEnd"/>
-      <w:r>
-        <w:rPr>
-          <w:rFonts w:ascii="Tahoma" w:hAnsi="Tahoma" w:cs="Tahoma"/>
-          <w:color w:val="24292E"/>
-        </w:rPr>
-        <w:t xml:space="preserve"> implementadas, bugs resolvidos e garantir compatibilidade de código sem ter quer ler o código do último </w:t>
-      </w:r>
-      <w:proofErr w:type="spellStart"/>
-      <w:r>
-        <w:rPr>
-          <w:rFonts w:ascii="Tahoma" w:hAnsi="Tahoma" w:cs="Tahoma"/>
-          <w:color w:val="24292E"/>
-        </w:rPr>
-        <w:t>pull</w:t>
-      </w:r>
-      <w:proofErr w:type="spellEnd"/>
-      <w:r>
-        <w:rPr>
-          <w:rFonts w:ascii="Tahoma" w:hAnsi="Tahoma" w:cs="Tahoma"/>
-          <w:color w:val="24292E"/>
-        </w:rPr>
-        <w:t xml:space="preserve"> </w:t>
-      </w:r>
-      <w:proofErr w:type="spellStart"/>
-      <w:r>
-        <w:rPr>
-          <w:rFonts w:ascii="Tahoma" w:hAnsi="Tahoma" w:cs="Tahoma"/>
-          <w:color w:val="24292E"/>
-        </w:rPr>
-        <w:t>request</w:t>
-      </w:r>
-      <w:proofErr w:type="spellEnd"/>
-      <w:r>
-        <w:rPr>
-          <w:rFonts w:ascii="Tahoma" w:hAnsi="Tahoma" w:cs="Tahoma"/>
-          <w:color w:val="24292E"/>
-        </w:rPr>
-        <w:t>.</w:t>
+        <w:t>Principalmente se disponabiliza seu pacote,em indexes como o PyPI, o versionamento semântico ajuda o usuário final a entender novas features implementadas, bugs resolvidos e garantir compatibilidade de código sem ter quer ler o código do último pull request.</w:t>
       </w:r>
     </w:p>
     <w:p>

</xml_diff>